<commit_message>
git submodule issue resolve
</commit_message>
<xml_diff>
--- a/#Git_menual.docx
+++ b/#Git_menual.docx
@@ -12204,7 +12204,6 @@
         </w:numPr>
         <w:ind w:leftChars="0"/>
         <w:rPr>
-          <w:rFonts w:hint="eastAsia"/>
           <w:b/>
           <w:bCs/>
           <w:i/>
@@ -12242,6 +12241,65 @@
           <w:color w:val="000000" w:themeColor="text1"/>
         </w:rPr>
         <w:t>깃 원격저장소 업데이트</w:t>
+      </w:r>
+    </w:p>
+    <w:p>
+      <w:pPr>
+        <w:pStyle w:val="a3"/>
+        <w:numPr>
+          <w:ilvl w:val="0"/>
+          <w:numId w:val="2"/>
+        </w:numPr>
+        <w:ind w:leftChars="0"/>
+        <w:rPr>
+          <w:b/>
+          <w:bCs/>
+          <w:i/>
+          <w:iCs/>
+          <w:color w:val="000000" w:themeColor="text1"/>
+        </w:rPr>
+      </w:pPr>
+      <w:r>
+        <w:rPr>
+          <w:rFonts w:hint="eastAsia"/>
+          <w:b/>
+          <w:bCs/>
+          <w:i/>
+          <w:iCs/>
+          <w:color w:val="000000" w:themeColor="text1"/>
+        </w:rPr>
+        <w:t>g</w:t>
+      </w:r>
+      <w:r>
+        <w:rPr>
+          <w:b/>
+          <w:bCs/>
+          <w:i/>
+          <w:iCs/>
+          <w:color w:val="000000" w:themeColor="text1"/>
+        </w:rPr>
+        <w:t xml:space="preserve">it remote remove </w:t>
+      </w:r>
+      <w:r>
+        <w:rPr>
+          <w:rFonts w:hint="eastAsia"/>
+          <w:b/>
+          <w:bCs/>
+          <w:i/>
+          <w:iCs/>
+          <w:color w:val="000000" w:themeColor="text1"/>
+        </w:rPr>
+        <w:t xml:space="preserve">저장소명 </w:t>
+      </w:r>
+      <w:r>
+        <w:rPr>
+          <w:b/>
+          <w:bCs/>
+          <w:i/>
+          <w:iCs/>
+          <w:color w:val="000000" w:themeColor="text1"/>
+        </w:rPr>
+        <w:t>e.g origin</w:t>
       </w:r>
     </w:p>
     <w:sectPr>

</xml_diff>